<commit_message>
Dodao sam poveznicu projekta na GitHub-u
</commit_message>
<xml_diff>
--- a/Dokumentacija/Izrada_konzolne_aplikacije_za_pomoć_pri_učenju_kritopisnih_sustava.docx
+++ b/Dokumentacija/Izrada_konzolne_aplikacije_za_pomoć_pri_učenju_kritopisnih_sustava.docx
@@ -6165,15 +6165,7 @@
       </w:r>
       <w:proofErr w:type="spellEnd"/>
       <w:r>
-        <w:t xml:space="preserve">, </w:t>
-      </w:r>
-      <w:proofErr w:type="gramStart"/>
-      <w:r>
-        <w:t>a</w:t>
-      </w:r>
-      <w:proofErr w:type="gramEnd"/>
-      <w:r>
-        <w:t xml:space="preserve"> </w:t>
+        <w:t xml:space="preserve">, a </w:t>
       </w:r>
       <w:proofErr w:type="spellStart"/>
       <w:r>
@@ -10955,7 +10947,6 @@
         <w:t>-</w:t>
       </w:r>
       <w:proofErr w:type="spellStart"/>
-      <w:proofErr w:type="gramStart"/>
       <w:r>
         <w:t>kutije</w:t>
       </w:r>
@@ -10964,11 +10955,7 @@
         <w:t xml:space="preserve"> </w:t>
       </w:r>
       <w:r>
-        <w:t xml:space="preserve"> (</w:t>
-      </w:r>
-      <w:proofErr w:type="gramEnd"/>
-      <w:r>
-        <w:t>S5-S8)</w:t>
+        <w:t xml:space="preserve"> (S5-S8)</w:t>
       </w:r>
       <w:bookmarkEnd w:id="66"/>
     </w:p>
@@ -15311,56 +15298,16 @@
     <w:p>
       <w:pPr>
         <w:jc w:val="left"/>
-        <w:rPr>
-          <w:highlight w:val="yellow"/>
-        </w:rPr>
-      </w:pPr>
-      <w:proofErr w:type="spellStart"/>
-      <w:r>
-        <w:rPr>
-          <w:highlight w:val="yellow"/>
-        </w:rPr>
-        <w:t>Poveznica</w:t>
-      </w:r>
-      <w:proofErr w:type="spellEnd"/>
-      <w:r>
-        <w:rPr>
-          <w:highlight w:val="yellow"/>
-        </w:rPr>
-        <w:t xml:space="preserve"> na program</w:t>
-      </w:r>
-      <w:r>
-        <w:rPr>
-          <w:highlight w:val="yellow"/>
-        </w:rPr>
-        <w:t xml:space="preserve"> na </w:t>
-      </w:r>
-      <w:proofErr w:type="spellStart"/>
-      <w:r>
-        <w:rPr>
-          <w:highlight w:val="yellow"/>
-        </w:rPr>
-        <w:t>O</w:t>
-      </w:r>
-      <w:r>
-        <w:rPr>
-          <w:highlight w:val="yellow"/>
-        </w:rPr>
-        <w:t>ne</w:t>
-      </w:r>
-      <w:r>
-        <w:rPr>
-          <w:highlight w:val="yellow"/>
-        </w:rPr>
-        <w:t>d</w:t>
-      </w:r>
-      <w:r>
-        <w:rPr>
-          <w:highlight w:val="yellow"/>
-        </w:rPr>
-        <w:t>riveu</w:t>
-      </w:r>
-      <w:proofErr w:type="spellEnd"/>
+      </w:pPr>
+      <w:r>
+        <w:t>GitHub</w:t>
+      </w:r>
+      <w:r>
+        <w:t xml:space="preserve">: </w:t>
+      </w:r>
+      <w:r>
+        <w:t>https://github.com/n-klobucar/KriptoLearn</w:t>
+      </w:r>
     </w:p>
     <w:p>
       <w:pPr>
@@ -18419,49 +18366,7 @@
         <w:rPr>
           <w:lang w:val="hr-HR"/>
         </w:rPr>
-        <w:t xml:space="preserve">Adamović, S. Ž.; </w:t>
-      </w:r>
-      <w:proofErr w:type="spellStart"/>
-      <w:r>
-        <w:rPr>
-          <w:lang w:val="hr-HR"/>
-        </w:rPr>
-        <w:t>Veinović</w:t>
-      </w:r>
-      <w:proofErr w:type="spellEnd"/>
-      <w:r>
-        <w:rPr>
-          <w:lang w:val="hr-HR"/>
-        </w:rPr>
-        <w:t xml:space="preserve"> M. Đ.; </w:t>
-      </w:r>
-      <w:proofErr w:type="spellStart"/>
-      <w:r>
-        <w:rPr>
-          <w:lang w:val="hr-HR"/>
-        </w:rPr>
-        <w:t>Kriptologija</w:t>
-      </w:r>
-      <w:proofErr w:type="spellEnd"/>
-      <w:r>
-        <w:rPr>
-          <w:lang w:val="hr-HR"/>
-        </w:rPr>
-        <w:t xml:space="preserve"> 1 – Osnove za analizu i sintezu šifarskih sistema; Beograd: Univerzitet </w:t>
-      </w:r>
-      <w:proofErr w:type="spellStart"/>
-      <w:r>
-        <w:rPr>
-          <w:lang w:val="hr-HR"/>
-        </w:rPr>
-        <w:t>Singidunum</w:t>
-      </w:r>
-      <w:proofErr w:type="spellEnd"/>
-      <w:r>
-        <w:rPr>
-          <w:lang w:val="hr-HR"/>
-        </w:rPr>
-        <w:t>, 2013.g.</w:t>
+        <w:t>Adamović, S. Ž.; Veinović M. Đ.; Kriptologija 1 – Osnove za analizu i sintezu šifarskih sistema; Beograd: Univerzitet Singidunum, 2013.g.</w:t>
       </w:r>
       <w:r>
         <w:rPr>
@@ -20722,9 +20627,12 @@
 </file>
 
 <file path=customXml/item1.xml><?xml version="1.0" encoding="utf-8"?>
-<p:properties xmlns:p="http://schemas.microsoft.com/office/2006/metadata/properties" xmlns:xsi="http://www.w3.org/2001/XMLSchema-instance" xmlns:pc="http://schemas.microsoft.com/office/infopath/2007/PartnerControls">
-  <documentManagement/>
-</p:properties>
+<?mso-contentType ?>
+<FormTemplates xmlns="http://schemas.microsoft.com/sharepoint/v3/contenttype/forms">
+  <Display>DocumentLibraryForm</Display>
+  <Edit>DocumentLibraryForm</Edit>
+  <New>DocumentLibraryForm</New>
+</FormTemplates>
 </file>
 
 <file path=customXml/item2.xml><?xml version="1.0" encoding="utf-8"?>
@@ -20899,12 +20807,9 @@
 </file>
 
 <file path=customXml/item3.xml><?xml version="1.0" encoding="utf-8"?>
-<?mso-contentType ?>
-<FormTemplates xmlns="http://schemas.microsoft.com/sharepoint/v3/contenttype/forms">
-  <Display>DocumentLibraryForm</Display>
-  <Edit>DocumentLibraryForm</Edit>
-  <New>DocumentLibraryForm</New>
-</FormTemplates>
+<p:properties xmlns:p="http://schemas.microsoft.com/office/2006/metadata/properties" xmlns:xsi="http://www.w3.org/2001/XMLSchema-instance" xmlns:pc="http://schemas.microsoft.com/office/infopath/2007/PartnerControls">
+  <documentManagement/>
+</p:properties>
 </file>
 
 <file path=customXml/item4.xml><?xml version="1.0" encoding="utf-8"?>
@@ -20938,10 +20843,9 @@
 </file>
 
 <file path=customXml/itemProps1.xml><?xml version="1.0" encoding="utf-8"?>
-<ds:datastoreItem xmlns:ds="http://schemas.openxmlformats.org/officeDocument/2006/customXml" ds:itemID="{C643ABEF-6DA0-4198-BE10-617B05B0D069}">
+<ds:datastoreItem xmlns:ds="http://schemas.openxmlformats.org/officeDocument/2006/customXml" ds:itemID="{C72EEC69-E680-457E-8DCE-FE9ED90F8539}">
   <ds:schemaRefs>
-    <ds:schemaRef ds:uri="http://schemas.microsoft.com/office/2006/metadata/properties"/>
-    <ds:schemaRef ds:uri="http://schemas.microsoft.com/office/infopath/2007/PartnerControls"/>
+    <ds:schemaRef ds:uri="http://schemas.microsoft.com/sharepoint/v3/contenttype/forms"/>
   </ds:schemaRefs>
 </ds:datastoreItem>
 </file>
@@ -20966,9 +20870,10 @@
 </file>
 
 <file path=customXml/itemProps3.xml><?xml version="1.0" encoding="utf-8"?>
-<ds:datastoreItem xmlns:ds="http://schemas.openxmlformats.org/officeDocument/2006/customXml" ds:itemID="{C72EEC69-E680-457E-8DCE-FE9ED90F8539}">
+<ds:datastoreItem xmlns:ds="http://schemas.openxmlformats.org/officeDocument/2006/customXml" ds:itemID="{C643ABEF-6DA0-4198-BE10-617B05B0D069}">
   <ds:schemaRefs>
-    <ds:schemaRef ds:uri="http://schemas.microsoft.com/sharepoint/v3/contenttype/forms"/>
+    <ds:schemaRef ds:uri="http://schemas.microsoft.com/office/2006/metadata/properties"/>
+    <ds:schemaRef ds:uri="http://schemas.microsoft.com/office/infopath/2007/PartnerControls"/>
   </ds:schemaRefs>
 </ds:datastoreItem>
 </file>

</xml_diff>